<commit_message>
completed till video 48
</commit_message>
<xml_diff>
--- a/BULKYDetails.docx
+++ b/BULKYDetails.docx
@@ -323,6 +323,249 @@
       </w:pPr>
       <w:r>
         <w:t>Bootswatch.com (I have used LUX theme for this project)</w:t>
+      </w:r>
+    </w:p>
+    <w:p>
+      <w:pPr>
+        <w:pStyle w:val="Heading2"/>
+      </w:pPr>
+      <w:r>
+        <w:t>Validation</w:t>
+      </w:r>
+    </w:p>
+    <w:p>
+      <w:pPr>
+        <w:pStyle w:val="ListParagraph"/>
+        <w:numPr>
+          <w:ilvl w:val="0"/>
+          <w:numId w:val="5"/>
+        </w:numPr>
+      </w:pPr>
+      <w:r>
+        <w:rPr>
+          <w:rFonts w:ascii="Cascadia Mono" w:hAnsi="Cascadia Mono" w:cs="Cascadia Mono"/>
+          <w:b/>
+          <w:bCs/>
+          <w:color w:val="800080"/>
+          <w:kern w:val="0"/>
+          <w:sz w:val="19"/>
+          <w:szCs w:val="19"/>
+        </w:rPr>
+        <w:t>asp-validation-summary</w:t>
+      </w:r>
+      <w:r>
+        <w:rPr>
+          <w:rFonts w:ascii="Cascadia Mono" w:hAnsi="Cascadia Mono" w:cs="Cascadia Mono"/>
+          <w:color w:val="0000FF"/>
+          <w:kern w:val="0"/>
+          <w:sz w:val="19"/>
+          <w:szCs w:val="19"/>
+        </w:rPr>
+        <w:t>="</w:t>
+      </w:r>
+      <w:r>
+        <w:rPr>
+          <w:rFonts w:ascii="Cascadia Mono" w:hAnsi="Cascadia Mono" w:cs="Cascadia Mono"/>
+          <w:color w:val="000000"/>
+          <w:kern w:val="0"/>
+          <w:sz w:val="19"/>
+          <w:szCs w:val="19"/>
+        </w:rPr>
+        <w:t>All</w:t>
+      </w:r>
+      <w:r>
+        <w:rPr>
+          <w:rFonts w:ascii="Cascadia Mono" w:hAnsi="Cascadia Mono" w:cs="Cascadia Mono"/>
+          <w:color w:val="0000FF"/>
+          <w:kern w:val="0"/>
+          <w:sz w:val="19"/>
+          <w:szCs w:val="19"/>
+        </w:rPr>
+        <w:t>"</w:t>
+      </w:r>
+      <w:r>
+        <w:rPr>
+          <w:rFonts w:ascii="Cascadia Mono" w:hAnsi="Cascadia Mono" w:cs="Cascadia Mono"/>
+          <w:color w:val="0000FF"/>
+          <w:kern w:val="0"/>
+          <w:sz w:val="19"/>
+          <w:szCs w:val="19"/>
+        </w:rPr>
+        <w:t xml:space="preserve"> </w:t>
+      </w:r>
+      <w:r>
+        <w:rPr>
+          <w:b/>
+          <w:bCs/>
+        </w:rPr>
+        <w:t xml:space="preserve">-&gt; </w:t>
+      </w:r>
+      <w:r>
+        <w:t>validation summary is added for all the error messages on top</w:t>
+      </w:r>
+    </w:p>
+    <w:p>
+      <w:pPr>
+        <w:pStyle w:val="ListParagraph"/>
+        <w:numPr>
+          <w:ilvl w:val="0"/>
+          <w:numId w:val="5"/>
+        </w:numPr>
+      </w:pPr>
+      <w:r>
+        <w:rPr>
+          <w:rFonts w:ascii="Cascadia Mono" w:hAnsi="Cascadia Mono" w:cs="Cascadia Mono"/>
+          <w:b/>
+          <w:bCs/>
+          <w:color w:val="800080"/>
+          <w:kern w:val="0"/>
+          <w:sz w:val="19"/>
+          <w:szCs w:val="19"/>
+        </w:rPr>
+        <w:t>asp-validation-summary</w:t>
+      </w:r>
+      <w:r>
+        <w:rPr>
+          <w:rFonts w:ascii="Cascadia Mono" w:hAnsi="Cascadia Mono" w:cs="Cascadia Mono"/>
+          <w:color w:val="0000FF"/>
+          <w:kern w:val="0"/>
+          <w:sz w:val="19"/>
+          <w:szCs w:val="19"/>
+        </w:rPr>
+        <w:t>="</w:t>
+      </w:r>
+      <w:r>
+        <w:rPr>
+          <w:rFonts w:ascii="Cascadia Mono" w:hAnsi="Cascadia Mono" w:cs="Cascadia Mono"/>
+          <w:color w:val="000000"/>
+          <w:kern w:val="0"/>
+          <w:sz w:val="19"/>
+          <w:szCs w:val="19"/>
+        </w:rPr>
+        <w:t>ModelOnly</w:t>
+      </w:r>
+      <w:r>
+        <w:rPr>
+          <w:rFonts w:ascii="Cascadia Mono" w:hAnsi="Cascadia Mono" w:cs="Cascadia Mono"/>
+          <w:color w:val="0000FF"/>
+          <w:kern w:val="0"/>
+          <w:sz w:val="19"/>
+          <w:szCs w:val="19"/>
+        </w:rPr>
+        <w:t>"</w:t>
+      </w:r>
+      <w:r>
+        <w:t xml:space="preserve"> </w:t>
+      </w:r>
+      <w:r>
+        <w:rPr>
+          <w:b/>
+          <w:bCs/>
+        </w:rPr>
+        <w:t xml:space="preserve">-&gt; </w:t>
+      </w:r>
+      <w:r>
+        <w:t>validation summary is added</w:t>
+      </w:r>
+      <w:r>
+        <w:t xml:space="preserve"> only for model errors and not it’s property errors such as [Range(1,100)] or [Required].</w:t>
+      </w:r>
+    </w:p>
+    <w:p>
+      <w:pPr>
+        <w:pStyle w:val="Heading2"/>
+      </w:pPr>
+      <w:r>
+        <w:t>Asp-</w:t>
+      </w:r>
+    </w:p>
+    <w:p>
+      <w:pPr>
+        <w:pStyle w:val="ListParagraph"/>
+        <w:numPr>
+          <w:ilvl w:val="0"/>
+          <w:numId w:val="6"/>
+        </w:numPr>
+      </w:pPr>
+      <w:r>
+        <w:rPr>
+          <w:b/>
+          <w:bCs/>
+        </w:rPr>
+        <w:t>asp-controller=”controllerName”</w:t>
+      </w:r>
+      <w:r>
+        <w:t xml:space="preserve">  -&gt; go to this controller</w:t>
+      </w:r>
+    </w:p>
+    <w:p>
+      <w:pPr>
+        <w:pStyle w:val="ListParagraph"/>
+        <w:numPr>
+          <w:ilvl w:val="0"/>
+          <w:numId w:val="6"/>
+        </w:numPr>
+      </w:pPr>
+      <w:r>
+        <w:rPr>
+          <w:b/>
+          <w:bCs/>
+        </w:rPr>
+        <w:t>asp-action=”actionName”</w:t>
+      </w:r>
+      <w:r>
+        <w:t xml:space="preserve">  -&gt; go to this action method of </w:t>
+      </w:r>
+      <w:r>
+        <w:rPr>
+          <w:b/>
+          <w:bCs/>
+        </w:rPr>
+        <w:t>controllerName</w:t>
+      </w:r>
+      <w:r>
+        <w:t xml:space="preserve"> controller</w:t>
+      </w:r>
+    </w:p>
+    <w:p>
+      <w:pPr>
+        <w:pStyle w:val="ListParagraph"/>
+        <w:numPr>
+          <w:ilvl w:val="0"/>
+          <w:numId w:val="6"/>
+        </w:numPr>
+      </w:pPr>
+      <w:r>
+        <w:rPr>
+          <w:b/>
+          <w:bCs/>
+        </w:rPr>
+        <w:t xml:space="preserve">asp-route-anyProperty </w:t>
+      </w:r>
+      <w:r>
+        <w:t xml:space="preserve"> -&gt; pass any property to your action method like id</w:t>
+      </w:r>
+    </w:p>
+    <w:p>
+      <w:pPr>
+        <w:pStyle w:val="ListParagraph"/>
+        <w:numPr>
+          <w:ilvl w:val="0"/>
+          <w:numId w:val="6"/>
+        </w:numPr>
+      </w:pPr>
+      <w:r>
+        <w:rPr>
+          <w:b/>
+          <w:bCs/>
+        </w:rPr>
+        <w:t>Microsoft</w:t>
+      </w:r>
+      <w:r>
+        <w:t>.</w:t>
+      </w:r>
+      <w:r>
+        <w:t>aspnetcore.components.quickgrid.entityframeworkadapter</w:t>
       </w:r>
     </w:p>
     <w:sectPr>
@@ -677,6 +920,232 @@
     </w:lvl>
   </w:abstractNum>
   <w:abstractNum w:abstractNumId="3" w15:restartNumberingAfterBreak="0">
+    <w:nsid w:val="305D2241"/>
+    <w:multiLevelType w:val="hybridMultilevel"/>
+    <w:tmpl w:val="C4E89D28"/>
+    <w:lvl w:ilvl="0" w:tplc="04090001">
+      <w:start w:val="1"/>
+      <w:numFmt w:val="bullet"/>
+      <w:lvlText w:val=""/>
+      <w:lvlJc w:val="left"/>
+      <w:pPr>
+        <w:ind w:left="720" w:hanging="360"/>
+      </w:pPr>
+      <w:rPr>
+        <w:rFonts w:ascii="Symbol" w:hAnsi="Symbol" w:hint="default"/>
+      </w:rPr>
+    </w:lvl>
+    <w:lvl w:ilvl="1" w:tplc="04090003" w:tentative="1">
+      <w:start w:val="1"/>
+      <w:numFmt w:val="bullet"/>
+      <w:lvlText w:val="o"/>
+      <w:lvlJc w:val="left"/>
+      <w:pPr>
+        <w:ind w:left="1440" w:hanging="360"/>
+      </w:pPr>
+      <w:rPr>
+        <w:rFonts w:ascii="Courier New" w:hAnsi="Courier New" w:cs="Courier New" w:hint="default"/>
+      </w:rPr>
+    </w:lvl>
+    <w:lvl w:ilvl="2" w:tplc="04090005" w:tentative="1">
+      <w:start w:val="1"/>
+      <w:numFmt w:val="bullet"/>
+      <w:lvlText w:val=""/>
+      <w:lvlJc w:val="left"/>
+      <w:pPr>
+        <w:ind w:left="2160" w:hanging="360"/>
+      </w:pPr>
+      <w:rPr>
+        <w:rFonts w:ascii="Wingdings" w:hAnsi="Wingdings" w:hint="default"/>
+      </w:rPr>
+    </w:lvl>
+    <w:lvl w:ilvl="3" w:tplc="04090001" w:tentative="1">
+      <w:start w:val="1"/>
+      <w:numFmt w:val="bullet"/>
+      <w:lvlText w:val=""/>
+      <w:lvlJc w:val="left"/>
+      <w:pPr>
+        <w:ind w:left="2880" w:hanging="360"/>
+      </w:pPr>
+      <w:rPr>
+        <w:rFonts w:ascii="Symbol" w:hAnsi="Symbol" w:hint="default"/>
+      </w:rPr>
+    </w:lvl>
+    <w:lvl w:ilvl="4" w:tplc="04090003" w:tentative="1">
+      <w:start w:val="1"/>
+      <w:numFmt w:val="bullet"/>
+      <w:lvlText w:val="o"/>
+      <w:lvlJc w:val="left"/>
+      <w:pPr>
+        <w:ind w:left="3600" w:hanging="360"/>
+      </w:pPr>
+      <w:rPr>
+        <w:rFonts w:ascii="Courier New" w:hAnsi="Courier New" w:cs="Courier New" w:hint="default"/>
+      </w:rPr>
+    </w:lvl>
+    <w:lvl w:ilvl="5" w:tplc="04090005" w:tentative="1">
+      <w:start w:val="1"/>
+      <w:numFmt w:val="bullet"/>
+      <w:lvlText w:val=""/>
+      <w:lvlJc w:val="left"/>
+      <w:pPr>
+        <w:ind w:left="4320" w:hanging="360"/>
+      </w:pPr>
+      <w:rPr>
+        <w:rFonts w:ascii="Wingdings" w:hAnsi="Wingdings" w:hint="default"/>
+      </w:rPr>
+    </w:lvl>
+    <w:lvl w:ilvl="6" w:tplc="04090001" w:tentative="1">
+      <w:start w:val="1"/>
+      <w:numFmt w:val="bullet"/>
+      <w:lvlText w:val=""/>
+      <w:lvlJc w:val="left"/>
+      <w:pPr>
+        <w:ind w:left="5040" w:hanging="360"/>
+      </w:pPr>
+      <w:rPr>
+        <w:rFonts w:ascii="Symbol" w:hAnsi="Symbol" w:hint="default"/>
+      </w:rPr>
+    </w:lvl>
+    <w:lvl w:ilvl="7" w:tplc="04090003" w:tentative="1">
+      <w:start w:val="1"/>
+      <w:numFmt w:val="bullet"/>
+      <w:lvlText w:val="o"/>
+      <w:lvlJc w:val="left"/>
+      <w:pPr>
+        <w:ind w:left="5760" w:hanging="360"/>
+      </w:pPr>
+      <w:rPr>
+        <w:rFonts w:ascii="Courier New" w:hAnsi="Courier New" w:cs="Courier New" w:hint="default"/>
+      </w:rPr>
+    </w:lvl>
+    <w:lvl w:ilvl="8" w:tplc="04090005" w:tentative="1">
+      <w:start w:val="1"/>
+      <w:numFmt w:val="bullet"/>
+      <w:lvlText w:val=""/>
+      <w:lvlJc w:val="left"/>
+      <w:pPr>
+        <w:ind w:left="6480" w:hanging="360"/>
+      </w:pPr>
+      <w:rPr>
+        <w:rFonts w:ascii="Wingdings" w:hAnsi="Wingdings" w:hint="default"/>
+      </w:rPr>
+    </w:lvl>
+  </w:abstractNum>
+  <w:abstractNum w:abstractNumId="4" w15:restartNumberingAfterBreak="0">
+    <w:nsid w:val="35A24F8D"/>
+    <w:multiLevelType w:val="hybridMultilevel"/>
+    <w:tmpl w:val="4EB4E292"/>
+    <w:lvl w:ilvl="0" w:tplc="04090001">
+      <w:start w:val="1"/>
+      <w:numFmt w:val="bullet"/>
+      <w:lvlText w:val=""/>
+      <w:lvlJc w:val="left"/>
+      <w:pPr>
+        <w:ind w:left="720" w:hanging="360"/>
+      </w:pPr>
+      <w:rPr>
+        <w:rFonts w:ascii="Symbol" w:hAnsi="Symbol" w:hint="default"/>
+      </w:rPr>
+    </w:lvl>
+    <w:lvl w:ilvl="1" w:tplc="04090003" w:tentative="1">
+      <w:start w:val="1"/>
+      <w:numFmt w:val="bullet"/>
+      <w:lvlText w:val="o"/>
+      <w:lvlJc w:val="left"/>
+      <w:pPr>
+        <w:ind w:left="1440" w:hanging="360"/>
+      </w:pPr>
+      <w:rPr>
+        <w:rFonts w:ascii="Courier New" w:hAnsi="Courier New" w:cs="Courier New" w:hint="default"/>
+      </w:rPr>
+    </w:lvl>
+    <w:lvl w:ilvl="2" w:tplc="04090005" w:tentative="1">
+      <w:start w:val="1"/>
+      <w:numFmt w:val="bullet"/>
+      <w:lvlText w:val=""/>
+      <w:lvlJc w:val="left"/>
+      <w:pPr>
+        <w:ind w:left="2160" w:hanging="360"/>
+      </w:pPr>
+      <w:rPr>
+        <w:rFonts w:ascii="Wingdings" w:hAnsi="Wingdings" w:hint="default"/>
+      </w:rPr>
+    </w:lvl>
+    <w:lvl w:ilvl="3" w:tplc="04090001" w:tentative="1">
+      <w:start w:val="1"/>
+      <w:numFmt w:val="bullet"/>
+      <w:lvlText w:val=""/>
+      <w:lvlJc w:val="left"/>
+      <w:pPr>
+        <w:ind w:left="2880" w:hanging="360"/>
+      </w:pPr>
+      <w:rPr>
+        <w:rFonts w:ascii="Symbol" w:hAnsi="Symbol" w:hint="default"/>
+      </w:rPr>
+    </w:lvl>
+    <w:lvl w:ilvl="4" w:tplc="04090003" w:tentative="1">
+      <w:start w:val="1"/>
+      <w:numFmt w:val="bullet"/>
+      <w:lvlText w:val="o"/>
+      <w:lvlJc w:val="left"/>
+      <w:pPr>
+        <w:ind w:left="3600" w:hanging="360"/>
+      </w:pPr>
+      <w:rPr>
+        <w:rFonts w:ascii="Courier New" w:hAnsi="Courier New" w:cs="Courier New" w:hint="default"/>
+      </w:rPr>
+    </w:lvl>
+    <w:lvl w:ilvl="5" w:tplc="04090005" w:tentative="1">
+      <w:start w:val="1"/>
+      <w:numFmt w:val="bullet"/>
+      <w:lvlText w:val=""/>
+      <w:lvlJc w:val="left"/>
+      <w:pPr>
+        <w:ind w:left="4320" w:hanging="360"/>
+      </w:pPr>
+      <w:rPr>
+        <w:rFonts w:ascii="Wingdings" w:hAnsi="Wingdings" w:hint="default"/>
+      </w:rPr>
+    </w:lvl>
+    <w:lvl w:ilvl="6" w:tplc="04090001" w:tentative="1">
+      <w:start w:val="1"/>
+      <w:numFmt w:val="bullet"/>
+      <w:lvlText w:val=""/>
+      <w:lvlJc w:val="left"/>
+      <w:pPr>
+        <w:ind w:left="5040" w:hanging="360"/>
+      </w:pPr>
+      <w:rPr>
+        <w:rFonts w:ascii="Symbol" w:hAnsi="Symbol" w:hint="default"/>
+      </w:rPr>
+    </w:lvl>
+    <w:lvl w:ilvl="7" w:tplc="04090003" w:tentative="1">
+      <w:start w:val="1"/>
+      <w:numFmt w:val="bullet"/>
+      <w:lvlText w:val="o"/>
+      <w:lvlJc w:val="left"/>
+      <w:pPr>
+        <w:ind w:left="5760" w:hanging="360"/>
+      </w:pPr>
+      <w:rPr>
+        <w:rFonts w:ascii="Courier New" w:hAnsi="Courier New" w:cs="Courier New" w:hint="default"/>
+      </w:rPr>
+    </w:lvl>
+    <w:lvl w:ilvl="8" w:tplc="04090005" w:tentative="1">
+      <w:start w:val="1"/>
+      <w:numFmt w:val="bullet"/>
+      <w:lvlText w:val=""/>
+      <w:lvlJc w:val="left"/>
+      <w:pPr>
+        <w:ind w:left="6480" w:hanging="360"/>
+      </w:pPr>
+      <w:rPr>
+        <w:rFonts w:ascii="Wingdings" w:hAnsi="Wingdings" w:hint="default"/>
+      </w:rPr>
+    </w:lvl>
+  </w:abstractNum>
+  <w:abstractNum w:abstractNumId="5" w15:restartNumberingAfterBreak="0">
     <w:nsid w:val="4B606275"/>
     <w:multiLevelType w:val="hybridMultilevel"/>
     <w:tmpl w:val="C72C858A"/>
@@ -790,7 +1259,7 @@
     </w:lvl>
   </w:abstractNum>
   <w:num w:numId="1" w16cid:durableId="1786583536">
-    <w:abstractNumId w:val="3"/>
+    <w:abstractNumId w:val="5"/>
   </w:num>
   <w:num w:numId="2" w16cid:durableId="347487169">
     <w:abstractNumId w:val="1"/>
@@ -800,6 +1269,12 @@
   </w:num>
   <w:num w:numId="4" w16cid:durableId="286397578">
     <w:abstractNumId w:val="2"/>
+  </w:num>
+  <w:num w:numId="5" w16cid:durableId="1547525107">
+    <w:abstractNumId w:val="3"/>
+  </w:num>
+  <w:num w:numId="6" w16cid:durableId="1335647456">
+    <w:abstractNumId w:val="4"/>
   </w:num>
 </w:numbering>
 </file>

</xml_diff>